<commit_message>
Rivisionati TC_RFU3.1 - TC_RFU3.2 - TC_RFU3.3
Sono stati rivisionati i 3 CategoryPartition fatti da Vincenzo e sono state apportate alcune modifiche

Co-Authored-By: Vincenzo De Martino <kenz097@users.noreply.github.com>
</commit_message>
<xml_diff>
--- a/Documents/Eat&Reorder - CategoryPartition documents/TC_RFU3.1-ModificaProfiloCliente   .docx
+++ b/Documents/Eat&Reorder - CategoryPartition documents/TC_RFU3.1-ModificaProfiloCliente   .docx
@@ -12,7 +12,6 @@
           <w:szCs w:val="24"/>
         </w:rPr>
       </w:pPr>
-      <w:proofErr w:type="spellStart"/>
       <w:r>
         <w:rPr>
           <w:rFonts w:ascii="Century Gothic" w:hAnsi="Century Gothic"/>
@@ -23,7 +22,6 @@
         </w:rPr>
         <w:t>CategoryPartition</w:t>
       </w:r>
-      <w:proofErr w:type="spellEnd"/>
       <w:r>
         <w:rPr>
           <w:rFonts w:ascii="Century Gothic" w:hAnsi="Century Gothic"/>
@@ -176,51 +174,15 @@
                 <w:sz w:val="28"/>
                 <w:szCs w:val="28"/>
               </w:rPr>
-              <w:t>[a-</w:t>
-            </w:r>
-            <w:proofErr w:type="spellStart"/>
+              <w:t>[a-zA-Z]</w:t>
+            </w:r>
             <w:r>
               <w:rPr>
                 <w:rFonts w:ascii="Century Gothic" w:hAnsi="Century Gothic"/>
                 <w:sz w:val="28"/>
                 <w:szCs w:val="28"/>
               </w:rPr>
-              <w:t>zA</w:t>
-            </w:r>
-            <w:proofErr w:type="spellEnd"/>
-            <w:r>
-              <w:rPr>
-                <w:rFonts w:ascii="Century Gothic" w:hAnsi="Century Gothic"/>
-                <w:sz w:val="28"/>
-                <w:szCs w:val="28"/>
-              </w:rPr>
-              <w:t>-</w:t>
-            </w:r>
-            <w:proofErr w:type="gramStart"/>
-            <w:r>
-              <w:rPr>
-                <w:rFonts w:ascii="Century Gothic" w:hAnsi="Century Gothic"/>
-                <w:sz w:val="28"/>
-                <w:szCs w:val="28"/>
-              </w:rPr>
-              <w:t>Z]</w:t>
-            </w:r>
-            <w:r>
-              <w:rPr>
-                <w:rFonts w:ascii="Century Gothic" w:hAnsi="Century Gothic"/>
-                <w:sz w:val="28"/>
-                <w:szCs w:val="28"/>
-              </w:rPr>
-              <w:t>{</w:t>
-            </w:r>
-            <w:proofErr w:type="gramEnd"/>
-            <w:r>
-              <w:rPr>
-                <w:rFonts w:ascii="Century Gothic" w:hAnsi="Century Gothic"/>
-                <w:sz w:val="28"/>
-                <w:szCs w:val="28"/>
-              </w:rPr>
-              <w:t>3,20}</w:t>
+              <w:t>{3,20}</w:t>
             </w:r>
           </w:p>
         </w:tc>
@@ -393,39 +355,15 @@
               <w:rPr>
                 <w:rFonts w:ascii="Century Gothic" w:hAnsi="Century Gothic"/>
               </w:rPr>
-              <w:t>[</w:t>
-            </w:r>
-            <w:proofErr w:type="spellStart"/>
-            <w:r>
-              <w:rPr>
-                <w:rFonts w:ascii="Century Gothic" w:hAnsi="Century Gothic"/>
-              </w:rPr>
-              <w:t>property</w:t>
-            </w:r>
-            <w:proofErr w:type="spellEnd"/>
-            <w:r>
-              <w:rPr>
-                <w:rFonts w:ascii="Century Gothic" w:hAnsi="Century Gothic"/>
-              </w:rPr>
-              <w:t xml:space="preserve"> </w:t>
-            </w:r>
-            <w:proofErr w:type="spellStart"/>
-            <w:r>
-              <w:rPr>
-                <w:rFonts w:ascii="Century Gothic" w:hAnsi="Century Gothic"/>
-                <w:b/>
-                <w:bCs/>
-              </w:rPr>
-              <w:t>lunghezzaLNok</w:t>
-            </w:r>
-            <w:proofErr w:type="spellEnd"/>
-            <w:r>
-              <w:rPr>
-                <w:rFonts w:ascii="Century Gothic" w:hAnsi="Century Gothic"/>
-                <w:b/>
-                <w:bCs/>
-              </w:rPr>
-              <w:t>]</w:t>
+              <w:t xml:space="preserve">[property </w:t>
+            </w:r>
+            <w:r>
+              <w:rPr>
+                <w:rFonts w:ascii="Century Gothic" w:hAnsi="Century Gothic"/>
+                <w:b/>
+                <w:bCs/>
+              </w:rPr>
+              <w:t>lunghezzaLNok]</w:t>
             </w:r>
           </w:p>
         </w:tc>
@@ -450,16 +388,8 @@
               <w:rPr>
                 <w:rFonts w:ascii="Century Gothic" w:hAnsi="Century Gothic"/>
               </w:rPr>
-              <w:t xml:space="preserve">Formato </w:t>
-            </w:r>
-            <w:proofErr w:type="spellStart"/>
-            <w:r>
-              <w:rPr>
-                <w:rFonts w:ascii="Century Gothic" w:hAnsi="Century Gothic"/>
-              </w:rPr>
-              <w:t>fn</w:t>
-            </w:r>
-            <w:proofErr w:type="spellEnd"/>
+              <w:t>Formato fn</w:t>
+            </w:r>
           </w:p>
         </w:tc>
         <w:tc>
@@ -482,31 +412,8 @@
               <w:rPr>
                 <w:rFonts w:ascii="Century Gothic" w:hAnsi="Century Gothic"/>
               </w:rPr>
-              <w:t xml:space="preserve">Non rispetta il </w:t>
-            </w:r>
-            <w:proofErr w:type="gramStart"/>
-            <w:r>
-              <w:rPr>
-                <w:rFonts w:ascii="Century Gothic" w:hAnsi="Century Gothic"/>
-              </w:rPr>
-              <w:t>formato[</w:t>
-            </w:r>
-            <w:proofErr w:type="spellStart"/>
-            <w:proofErr w:type="gramEnd"/>
-            <w:r>
-              <w:rPr>
-                <w:rFonts w:ascii="Century Gothic" w:hAnsi="Century Gothic"/>
-              </w:rPr>
-              <w:t>if</w:t>
-            </w:r>
-            <w:proofErr w:type="spellEnd"/>
-            <w:r>
-              <w:rPr>
-                <w:rFonts w:ascii="Century Gothic" w:hAnsi="Century Gothic"/>
-              </w:rPr>
-              <w:t xml:space="preserve"> </w:t>
-            </w:r>
-            <w:proofErr w:type="spellStart"/>
+              <w:t xml:space="preserve">Non rispetta il formato[if </w:t>
+            </w:r>
             <w:r>
               <w:rPr>
                 <w:rFonts w:ascii="Century Gothic" w:hAnsi="Century Gothic"/>
@@ -515,7 +422,6 @@
               </w:rPr>
               <w:t>lunghezzaLNok</w:t>
             </w:r>
-            <w:proofErr w:type="spellEnd"/>
             <w:r>
               <w:rPr>
                 <w:rFonts w:ascii="Century Gothic" w:hAnsi="Century Gothic"/>
@@ -544,31 +450,8 @@
               <w:rPr>
                 <w:rFonts w:ascii="Century Gothic" w:hAnsi="Century Gothic"/>
               </w:rPr>
-              <w:t xml:space="preserve">Rispetta il </w:t>
-            </w:r>
-            <w:proofErr w:type="gramStart"/>
-            <w:r>
-              <w:rPr>
-                <w:rFonts w:ascii="Century Gothic" w:hAnsi="Century Gothic"/>
-              </w:rPr>
-              <w:t>formato[</w:t>
-            </w:r>
-            <w:proofErr w:type="spellStart"/>
-            <w:proofErr w:type="gramEnd"/>
-            <w:r>
-              <w:rPr>
-                <w:rFonts w:ascii="Century Gothic" w:hAnsi="Century Gothic"/>
-              </w:rPr>
-              <w:t>if</w:t>
-            </w:r>
-            <w:proofErr w:type="spellEnd"/>
-            <w:r>
-              <w:rPr>
-                <w:rFonts w:ascii="Century Gothic" w:hAnsi="Century Gothic"/>
-              </w:rPr>
-              <w:t xml:space="preserve"> </w:t>
-            </w:r>
-            <w:proofErr w:type="spellStart"/>
+              <w:t xml:space="preserve">Rispetta il formato[if </w:t>
+            </w:r>
             <w:r>
               <w:rPr>
                 <w:rFonts w:ascii="Century Gothic" w:hAnsi="Century Gothic"/>
@@ -577,39 +460,20 @@
               </w:rPr>
               <w:t>lunghezzaLNok</w:t>
             </w:r>
-            <w:proofErr w:type="spellEnd"/>
-            <w:r>
-              <w:rPr>
-                <w:rFonts w:ascii="Century Gothic" w:hAnsi="Century Gothic"/>
-              </w:rPr>
-              <w:t>][</w:t>
-            </w:r>
-            <w:proofErr w:type="spellStart"/>
-            <w:r>
-              <w:rPr>
-                <w:rFonts w:ascii="Century Gothic" w:hAnsi="Century Gothic"/>
-              </w:rPr>
-              <w:t>property</w:t>
-            </w:r>
-            <w:proofErr w:type="spellEnd"/>
-            <w:r>
-              <w:rPr>
-                <w:rFonts w:ascii="Century Gothic" w:hAnsi="Century Gothic"/>
-                <w:b/>
-                <w:bCs/>
-              </w:rPr>
-              <w:t xml:space="preserve"> </w:t>
-            </w:r>
-            <w:proofErr w:type="spellStart"/>
-            <w:r>
-              <w:rPr>
-                <w:rFonts w:ascii="Century Gothic" w:hAnsi="Century Gothic"/>
-                <w:b/>
-                <w:bCs/>
-              </w:rPr>
-              <w:t>formatoFNok</w:t>
-            </w:r>
-            <w:proofErr w:type="spellEnd"/>
+            <w:r>
+              <w:rPr>
+                <w:rFonts w:ascii="Century Gothic" w:hAnsi="Century Gothic"/>
+              </w:rPr>
+              <w:t>][property</w:t>
+            </w:r>
+            <w:r>
+              <w:rPr>
+                <w:rFonts w:ascii="Century Gothic" w:hAnsi="Century Gothic"/>
+                <w:b/>
+                <w:bCs/>
+              </w:rPr>
+              <w:t xml:space="preserve"> formatoFNok</w:t>
+            </w:r>
             <w:r>
               <w:rPr>
                 <w:rFonts w:ascii="Century Gothic" w:hAnsi="Century Gothic"/>
@@ -729,51 +593,15 @@
                 <w:sz w:val="28"/>
                 <w:szCs w:val="28"/>
               </w:rPr>
-              <w:t>[a-</w:t>
-            </w:r>
-            <w:proofErr w:type="spellStart"/>
+              <w:t>[a-zA-Z]</w:t>
+            </w:r>
             <w:r>
               <w:rPr>
                 <w:rFonts w:ascii="Century Gothic" w:hAnsi="Century Gothic"/>
                 <w:sz w:val="28"/>
                 <w:szCs w:val="28"/>
               </w:rPr>
-              <w:t>zA</w:t>
-            </w:r>
-            <w:proofErr w:type="spellEnd"/>
-            <w:r>
-              <w:rPr>
-                <w:rFonts w:ascii="Century Gothic" w:hAnsi="Century Gothic"/>
-                <w:sz w:val="28"/>
-                <w:szCs w:val="28"/>
-              </w:rPr>
-              <w:t>-</w:t>
-            </w:r>
-            <w:proofErr w:type="gramStart"/>
-            <w:r>
-              <w:rPr>
-                <w:rFonts w:ascii="Century Gothic" w:hAnsi="Century Gothic"/>
-                <w:sz w:val="28"/>
-                <w:szCs w:val="28"/>
-              </w:rPr>
-              <w:t>Z]</w:t>
-            </w:r>
-            <w:r>
-              <w:rPr>
-                <w:rFonts w:ascii="Century Gothic" w:hAnsi="Century Gothic"/>
-                <w:sz w:val="28"/>
-                <w:szCs w:val="28"/>
-              </w:rPr>
-              <w:t>{</w:t>
-            </w:r>
-            <w:proofErr w:type="gramEnd"/>
-            <w:r>
-              <w:rPr>
-                <w:rFonts w:ascii="Century Gothic" w:hAnsi="Century Gothic"/>
-                <w:sz w:val="28"/>
-                <w:szCs w:val="28"/>
-              </w:rPr>
-              <w:t>3,20}</w:t>
+              <w:t>{3,20}</w:t>
             </w:r>
           </w:p>
         </w:tc>
@@ -859,16 +687,8 @@
               <w:rPr>
                 <w:rFonts w:ascii="Century Gothic" w:hAnsi="Century Gothic"/>
               </w:rPr>
-              <w:t xml:space="preserve">Lunghezza </w:t>
-            </w:r>
-            <w:proofErr w:type="spellStart"/>
-            <w:r>
-              <w:rPr>
-                <w:rFonts w:ascii="Century Gothic" w:hAnsi="Century Gothic"/>
-              </w:rPr>
-              <w:t>lc</w:t>
-            </w:r>
-            <w:proofErr w:type="spellEnd"/>
+              <w:t>Lunghezza lc</w:t>
+            </w:r>
           </w:p>
         </w:tc>
         <w:tc>
@@ -942,34 +762,16 @@
               <w:rPr>
                 <w:rFonts w:ascii="Century Gothic" w:hAnsi="Century Gothic"/>
               </w:rPr>
-              <w:t>[</w:t>
-            </w:r>
-            <w:proofErr w:type="spellStart"/>
-            <w:r>
-              <w:rPr>
-                <w:rFonts w:ascii="Century Gothic" w:hAnsi="Century Gothic"/>
-              </w:rPr>
-              <w:t>property</w:t>
-            </w:r>
-            <w:proofErr w:type="spellEnd"/>
-            <w:r>
-              <w:rPr>
-                <w:rFonts w:ascii="Century Gothic" w:hAnsi="Century Gothic"/>
-                <w:b/>
-                <w:bCs/>
-              </w:rPr>
-              <w:t xml:space="preserve"> </w:t>
-            </w:r>
-            <w:proofErr w:type="spellStart"/>
-            <w:r>
-              <w:rPr>
-                <w:rFonts w:ascii="Century Gothic" w:hAnsi="Century Gothic"/>
-                <w:b/>
-                <w:bCs/>
-              </w:rPr>
-              <w:t>lunghezzaLCok</w:t>
-            </w:r>
-            <w:proofErr w:type="spellEnd"/>
+              <w:t>[property</w:t>
+            </w:r>
+            <w:r>
+              <w:rPr>
+                <w:rFonts w:ascii="Century Gothic" w:hAnsi="Century Gothic"/>
+                <w:b/>
+                <w:bCs/>
+              </w:rPr>
+              <w:t xml:space="preserve"> lunghezzaLCok</w:t>
+            </w:r>
             <w:r>
               <w:rPr>
                 <w:rFonts w:ascii="Century Gothic" w:hAnsi="Century Gothic"/>
@@ -999,16 +801,8 @@
               <w:rPr>
                 <w:rFonts w:ascii="Century Gothic" w:hAnsi="Century Gothic"/>
               </w:rPr>
-              <w:t xml:space="preserve">Formato </w:t>
-            </w:r>
-            <w:proofErr w:type="spellStart"/>
-            <w:r>
-              <w:rPr>
-                <w:rFonts w:ascii="Century Gothic" w:hAnsi="Century Gothic"/>
-              </w:rPr>
-              <w:t>fc</w:t>
-            </w:r>
-            <w:proofErr w:type="spellEnd"/>
+              <w:t>Formato fc</w:t>
+            </w:r>
           </w:p>
         </w:tc>
         <w:tc>
@@ -1031,31 +825,8 @@
               <w:rPr>
                 <w:rFonts w:ascii="Century Gothic" w:hAnsi="Century Gothic"/>
               </w:rPr>
-              <w:t xml:space="preserve">Non rispetta il </w:t>
-            </w:r>
-            <w:proofErr w:type="gramStart"/>
-            <w:r>
-              <w:rPr>
-                <w:rFonts w:ascii="Century Gothic" w:hAnsi="Century Gothic"/>
-              </w:rPr>
-              <w:t>formato[</w:t>
-            </w:r>
-            <w:proofErr w:type="spellStart"/>
-            <w:proofErr w:type="gramEnd"/>
-            <w:r>
-              <w:rPr>
-                <w:rFonts w:ascii="Century Gothic" w:hAnsi="Century Gothic"/>
-              </w:rPr>
-              <w:t>if</w:t>
-            </w:r>
-            <w:proofErr w:type="spellEnd"/>
-            <w:r>
-              <w:rPr>
-                <w:rFonts w:ascii="Century Gothic" w:hAnsi="Century Gothic"/>
-              </w:rPr>
-              <w:t xml:space="preserve"> </w:t>
-            </w:r>
-            <w:proofErr w:type="spellStart"/>
+              <w:t xml:space="preserve">Non rispetta il formato[if </w:t>
+            </w:r>
             <w:r>
               <w:rPr>
                 <w:rFonts w:ascii="Century Gothic" w:hAnsi="Century Gothic"/>
@@ -1064,7 +835,6 @@
               </w:rPr>
               <w:t>lunghezzaLCok</w:t>
             </w:r>
-            <w:proofErr w:type="spellEnd"/>
             <w:r>
               <w:rPr>
                 <w:rFonts w:ascii="Century Gothic" w:hAnsi="Century Gothic"/>
@@ -1087,31 +857,8 @@
               <w:rPr>
                 <w:rFonts w:ascii="Century Gothic" w:hAnsi="Century Gothic"/>
               </w:rPr>
-              <w:t xml:space="preserve">Rispetta il </w:t>
-            </w:r>
-            <w:proofErr w:type="gramStart"/>
-            <w:r>
-              <w:rPr>
-                <w:rFonts w:ascii="Century Gothic" w:hAnsi="Century Gothic"/>
-              </w:rPr>
-              <w:t>formato[</w:t>
-            </w:r>
-            <w:proofErr w:type="spellStart"/>
-            <w:proofErr w:type="gramEnd"/>
-            <w:r>
-              <w:rPr>
-                <w:rFonts w:ascii="Century Gothic" w:hAnsi="Century Gothic"/>
-              </w:rPr>
-              <w:t>if</w:t>
-            </w:r>
-            <w:proofErr w:type="spellEnd"/>
-            <w:r>
-              <w:rPr>
-                <w:rFonts w:ascii="Century Gothic" w:hAnsi="Century Gothic"/>
-              </w:rPr>
-              <w:t xml:space="preserve"> </w:t>
-            </w:r>
-            <w:proofErr w:type="spellStart"/>
+              <w:t xml:space="preserve">Rispetta il formato[if </w:t>
+            </w:r>
             <w:r>
               <w:rPr>
                 <w:rFonts w:ascii="Century Gothic" w:hAnsi="Century Gothic"/>
@@ -1120,28 +867,12 @@
               </w:rPr>
               <w:t>lunghezzaLCok</w:t>
             </w:r>
-            <w:proofErr w:type="spellEnd"/>
-            <w:r>
-              <w:rPr>
-                <w:rFonts w:ascii="Century Gothic" w:hAnsi="Century Gothic"/>
-              </w:rPr>
-              <w:t>][</w:t>
-            </w:r>
-            <w:proofErr w:type="spellStart"/>
-            <w:r>
-              <w:rPr>
-                <w:rFonts w:ascii="Century Gothic" w:hAnsi="Century Gothic"/>
-              </w:rPr>
-              <w:t>property</w:t>
-            </w:r>
-            <w:proofErr w:type="spellEnd"/>
-            <w:r>
-              <w:rPr>
-                <w:rFonts w:ascii="Century Gothic" w:hAnsi="Century Gothic"/>
-              </w:rPr>
-              <w:t xml:space="preserve"> </w:t>
-            </w:r>
-            <w:proofErr w:type="spellStart"/>
+            <w:r>
+              <w:rPr>
+                <w:rFonts w:ascii="Century Gothic" w:hAnsi="Century Gothic"/>
+              </w:rPr>
+              <w:t xml:space="preserve">][property </w:t>
+            </w:r>
             <w:r>
               <w:rPr>
                 <w:rFonts w:ascii="Century Gothic" w:hAnsi="Century Gothic"/>
@@ -1150,7 +881,6 @@
               </w:rPr>
               <w:t>formatoFCok</w:t>
             </w:r>
-            <w:proofErr w:type="spellEnd"/>
             <w:r>
               <w:rPr>
                 <w:rFonts w:ascii="Century Gothic" w:hAnsi="Century Gothic"/>
@@ -1269,33 +999,15 @@
                 <w:sz w:val="28"/>
                 <w:szCs w:val="28"/>
               </w:rPr>
-              <w:t>[a-zA-Z0-</w:t>
-            </w:r>
-            <w:proofErr w:type="gramStart"/>
+              <w:t>[a-zA-Z0-9]</w:t>
+            </w:r>
             <w:r>
               <w:rPr>
                 <w:rFonts w:ascii="Century Gothic" w:hAnsi="Century Gothic"/>
                 <w:sz w:val="28"/>
                 <w:szCs w:val="28"/>
               </w:rPr>
-              <w:t>9]</w:t>
-            </w:r>
-            <w:r>
-              <w:rPr>
-                <w:rFonts w:ascii="Century Gothic" w:hAnsi="Century Gothic"/>
-                <w:sz w:val="28"/>
-                <w:szCs w:val="28"/>
-              </w:rPr>
-              <w:t>{</w:t>
-            </w:r>
-            <w:proofErr w:type="gramEnd"/>
-            <w:r>
-              <w:rPr>
-                <w:rFonts w:ascii="Century Gothic" w:hAnsi="Century Gothic"/>
-                <w:sz w:val="28"/>
-                <w:szCs w:val="28"/>
-              </w:rPr>
-              <w:t>7,20}</w:t>
+              <w:t>{7,20}</w:t>
             </w:r>
           </w:p>
         </w:tc>
@@ -1381,14 +1093,7 @@
               <w:rPr>
                 <w:rFonts w:ascii="Century Gothic" w:hAnsi="Century Gothic"/>
               </w:rPr>
-              <w:t xml:space="preserve">Lunghezza </w:t>
-            </w:r>
-            <w:proofErr w:type="spellStart"/>
-            <w:r>
-              <w:rPr>
-                <w:rFonts w:ascii="Century Gothic" w:hAnsi="Century Gothic"/>
-              </w:rPr>
-              <w:t>l</w:t>
+              <w:t>Lunghezza l</w:t>
             </w:r>
             <w:r>
               <w:rPr>
@@ -1396,7 +1101,6 @@
               </w:rPr>
               <w:t>p</w:t>
             </w:r>
-            <w:proofErr w:type="spellEnd"/>
           </w:p>
         </w:tc>
         <w:tc>
@@ -1476,23 +1180,8 @@
               <w:rPr>
                 <w:rFonts w:ascii="Century Gothic" w:hAnsi="Century Gothic"/>
               </w:rPr>
-              <w:t>and Lunghezza &lt;=20[</w:t>
-            </w:r>
-            <w:proofErr w:type="spellStart"/>
-            <w:r>
-              <w:rPr>
-                <w:rFonts w:ascii="Century Gothic" w:hAnsi="Century Gothic"/>
-              </w:rPr>
-              <w:t>property</w:t>
-            </w:r>
-            <w:proofErr w:type="spellEnd"/>
-            <w:r>
-              <w:rPr>
-                <w:rFonts w:ascii="Century Gothic" w:hAnsi="Century Gothic"/>
-              </w:rPr>
-              <w:t xml:space="preserve"> </w:t>
-            </w:r>
-            <w:proofErr w:type="spellStart"/>
+              <w:t xml:space="preserve">and Lunghezza &lt;=20[property </w:t>
+            </w:r>
             <w:r>
               <w:rPr>
                 <w:rFonts w:ascii="Century Gothic" w:hAnsi="Century Gothic"/>
@@ -1517,7 +1206,6 @@
               </w:rPr>
               <w:t>ok</w:t>
             </w:r>
-            <w:proofErr w:type="spellEnd"/>
             <w:r>
               <w:rPr>
                 <w:rFonts w:ascii="Century Gothic" w:hAnsi="Century Gothic"/>
@@ -1547,7 +1235,6 @@
               <w:rPr>
                 <w:rFonts w:ascii="Century Gothic" w:hAnsi="Century Gothic"/>
               </w:rPr>
-              <w:lastRenderedPageBreak/>
               <w:t>Formato f</w:t>
             </w:r>
             <w:r>
@@ -1578,31 +1265,8 @@
               <w:rPr>
                 <w:rFonts w:ascii="Century Gothic" w:hAnsi="Century Gothic"/>
               </w:rPr>
-              <w:t xml:space="preserve">Non rispetta il </w:t>
-            </w:r>
-            <w:proofErr w:type="gramStart"/>
-            <w:r>
-              <w:rPr>
-                <w:rFonts w:ascii="Century Gothic" w:hAnsi="Century Gothic"/>
-              </w:rPr>
-              <w:t>formato[</w:t>
-            </w:r>
-            <w:proofErr w:type="spellStart"/>
-            <w:proofErr w:type="gramEnd"/>
-            <w:r>
-              <w:rPr>
-                <w:rFonts w:ascii="Century Gothic" w:hAnsi="Century Gothic"/>
-              </w:rPr>
-              <w:t>if</w:t>
-            </w:r>
-            <w:proofErr w:type="spellEnd"/>
-            <w:r>
-              <w:rPr>
-                <w:rFonts w:ascii="Century Gothic" w:hAnsi="Century Gothic"/>
-              </w:rPr>
-              <w:t xml:space="preserve"> </w:t>
-            </w:r>
-            <w:proofErr w:type="spellStart"/>
+              <w:t xml:space="preserve">Non rispetta il formato[if </w:t>
+            </w:r>
             <w:r>
               <w:rPr>
                 <w:rFonts w:ascii="Century Gothic" w:hAnsi="Century Gothic"/>
@@ -1627,7 +1291,6 @@
               </w:rPr>
               <w:t>ok</w:t>
             </w:r>
-            <w:proofErr w:type="spellEnd"/>
             <w:r>
               <w:rPr>
                 <w:rFonts w:ascii="Century Gothic" w:hAnsi="Century Gothic"/>
@@ -1650,31 +1313,8 @@
               <w:rPr>
                 <w:rFonts w:ascii="Century Gothic" w:hAnsi="Century Gothic"/>
               </w:rPr>
-              <w:t xml:space="preserve">Rispetta il </w:t>
-            </w:r>
-            <w:proofErr w:type="gramStart"/>
-            <w:r>
-              <w:rPr>
-                <w:rFonts w:ascii="Century Gothic" w:hAnsi="Century Gothic"/>
-              </w:rPr>
-              <w:t>formato[</w:t>
-            </w:r>
-            <w:proofErr w:type="spellStart"/>
-            <w:proofErr w:type="gramEnd"/>
-            <w:r>
-              <w:rPr>
-                <w:rFonts w:ascii="Century Gothic" w:hAnsi="Century Gothic"/>
-              </w:rPr>
-              <w:t>if</w:t>
-            </w:r>
-            <w:proofErr w:type="spellEnd"/>
-            <w:r>
-              <w:rPr>
-                <w:rFonts w:ascii="Century Gothic" w:hAnsi="Century Gothic"/>
-              </w:rPr>
-              <w:t xml:space="preserve"> </w:t>
-            </w:r>
-            <w:proofErr w:type="spellStart"/>
+              <w:t xml:space="preserve">Rispetta il formato[if </w:t>
+            </w:r>
             <w:r>
               <w:rPr>
                 <w:rFonts w:ascii="Century Gothic" w:hAnsi="Century Gothic"/>
@@ -1699,28 +1339,12 @@
               </w:rPr>
               <w:t>ok</w:t>
             </w:r>
-            <w:proofErr w:type="spellEnd"/>
-            <w:r>
-              <w:rPr>
-                <w:rFonts w:ascii="Century Gothic" w:hAnsi="Century Gothic"/>
-              </w:rPr>
-              <w:t>][</w:t>
-            </w:r>
-            <w:proofErr w:type="spellStart"/>
-            <w:r>
-              <w:rPr>
-                <w:rFonts w:ascii="Century Gothic" w:hAnsi="Century Gothic"/>
-              </w:rPr>
-              <w:t>property</w:t>
-            </w:r>
-            <w:proofErr w:type="spellEnd"/>
-            <w:r>
-              <w:rPr>
-                <w:rFonts w:ascii="Century Gothic" w:hAnsi="Century Gothic"/>
-              </w:rPr>
-              <w:t xml:space="preserve"> </w:t>
-            </w:r>
-            <w:proofErr w:type="spellStart"/>
+            <w:r>
+              <w:rPr>
+                <w:rFonts w:ascii="Century Gothic" w:hAnsi="Century Gothic"/>
+              </w:rPr>
+              <w:t xml:space="preserve">][property </w:t>
+            </w:r>
             <w:r>
               <w:rPr>
                 <w:rFonts w:ascii="Century Gothic" w:hAnsi="Century Gothic"/>
@@ -1745,7 +1369,6 @@
               </w:rPr>
               <w:t>ok</w:t>
             </w:r>
-            <w:proofErr w:type="spellEnd"/>
             <w:r>
               <w:rPr>
                 <w:rFonts w:ascii="Century Gothic" w:hAnsi="Century Gothic"/>
@@ -1907,7 +1530,17 @@
                 <w:b/>
                 <w:bCs/>
               </w:rPr>
-              <w:t>ModificaProfiloCliente</w:t>
+              <w:t>ModificaProfil</w:t>
+            </w:r>
+            <w:bookmarkStart w:id="1" w:name="_GoBack"/>
+            <w:bookmarkEnd w:id="1"/>
+            <w:r>
+              <w:rPr>
+                <w:rFonts w:ascii="Century Gothic" w:hAnsi="Century Gothic"/>
+                <w:b/>
+                <w:bCs/>
+              </w:rPr>
+              <w:t>oCliente</w:t>
             </w:r>
             <w:r>
               <w:rPr>
@@ -2914,8 +2547,6 @@
               </w:rPr>
               <w:t>2</w:t>
             </w:r>
-            <w:bookmarkStart w:id="1" w:name="_GoBack"/>
-            <w:bookmarkEnd w:id="1"/>
           </w:p>
         </w:tc>
         <w:tc>
@@ -2929,10 +2560,7 @@
               <w:jc w:val="center"/>
             </w:pPr>
             <w:r>
-              <w:t>ln3.fn2.lc3.fc2.lp3.fp</w:t>
-            </w:r>
-            <w:r>
-              <w:t>2</w:t>
+              <w:t>ln3.fn2.lc3.fc2.lp3.fp2</w:t>
             </w:r>
           </w:p>
         </w:tc>
@@ -2973,7 +2601,7 @@
     </w:p>
     <w:sectPr>
       <w:pgSz w:w="11906" w:h="16838"/>
-      <w:pgMar w:top="1417" w:right="1134" w:bottom="1134" w:left="1134" w:header="708" w:footer="708" w:gutter="0"/>
+      <w:pgMar w:top="709" w:right="1134" w:bottom="851" w:left="1134" w:header="708" w:footer="708" w:gutter="0"/>
       <w:cols w:space="708"/>
       <w:docGrid w:linePitch="360"/>
     </w:sectPr>

</xml_diff>